<commit_message>
💄 Added API Endpoints
Signed-off-by: kimmi1206 <kheinerimm1206@gmail.com>
</commit_message>
<xml_diff>
--- a/Despliegue.docx
+++ b/Despliegue.docx
@@ -177,23 +177,7 @@
           <w:szCs w:val="20"/>
           <w:lang w:val="es-CO"/>
         </w:rPr>
-        <w:t>2- Luego configurar el ID del Pro</w:t>
-      </w:r>
-      <w:r>
-        <w:rPr>
-          <w:sz w:val="20"/>
-          <w:szCs w:val="20"/>
-          <w:lang w:val="es-CO"/>
-        </w:rPr>
-        <w:t>y</w:t>
-      </w:r>
-      <w:r>
-        <w:rPr>
-          <w:sz w:val="20"/>
-          <w:szCs w:val="20"/>
-          <w:lang w:val="es-CO"/>
-        </w:rPr>
-        <w:t>ecto en el que se desplegará la aplicación:</w:t>
+        <w:t>2- Luego configurar el ID del Proyecto en el que se desplegará la aplicación:</w:t>
       </w:r>
     </w:p>
     <w:p>
@@ -286,23 +270,7 @@
           <w:szCs w:val="20"/>
           <w:lang w:val="es-CO"/>
         </w:rPr>
-        <w:t xml:space="preserve">3- </w:t>
-      </w:r>
-      <w:r>
-        <w:rPr>
-          <w:sz w:val="20"/>
-          <w:szCs w:val="20"/>
-          <w:lang w:val="es-CO"/>
-        </w:rPr>
-        <w:t xml:space="preserve">Luego se habilitan </w:t>
-      </w:r>
-      <w:r>
-        <w:rPr>
-          <w:sz w:val="20"/>
-          <w:szCs w:val="20"/>
-          <w:lang w:val="es-CO"/>
-        </w:rPr>
-        <w:t>Cloud Run Admin API y Cloud Build API:</w:t>
+        <w:t>3- Luego se habilitan Cloud Run Admin API y Cloud Build API:</w:t>
       </w:r>
     </w:p>
     <w:p>
@@ -378,23 +346,7 @@
           <w:szCs w:val="20"/>
           <w:lang w:val="es-CO"/>
         </w:rPr>
-        <w:t>4- Luego se crean los roles para permitir a C</w:t>
-      </w:r>
-      <w:r>
-        <w:rPr>
-          <w:sz w:val="20"/>
-          <w:szCs w:val="20"/>
-          <w:lang w:val="es-CO"/>
-        </w:rPr>
-        <w:t>l</w:t>
-      </w:r>
-      <w:r>
-        <w:rPr>
-          <w:sz w:val="20"/>
-          <w:szCs w:val="20"/>
-          <w:lang w:val="es-CO"/>
-        </w:rPr>
-        <w:t>oud Build crear y desplegar aplicaciones desde el código fuente:</w:t>
+        <w:t>4- Luego se crean los roles para permitir a Cloud Build crear y desplegar aplicaciones desde el código fuente:</w:t>
       </w:r>
     </w:p>
     <w:p>
@@ -585,9 +537,7 @@
         </w:rPr>
       </w:pPr>
       <w:r>
-        <w:rPr>
-          <w:lang w:val="es-CO"/>
-        </w:rPr>
+        <w:rPr/>
         <w:drawing>
           <wp:inline distT="0" distB="0" distL="0" distR="0">
             <wp:extent cx="5264785" cy="3561715"/>
@@ -810,63 +760,7 @@
           <w:szCs w:val="20"/>
           <w:lang w:val="es-CO"/>
         </w:rPr>
-        <w:t>2</w:t>
-      </w:r>
-      <w:r>
-        <w:rPr>
-          <w:sz w:val="20"/>
-          <w:szCs w:val="20"/>
-          <w:lang w:val="es-CO"/>
-        </w:rPr>
-        <w:t xml:space="preserve">- </w:t>
-      </w:r>
-      <w:r>
-        <w:rPr>
-          <w:sz w:val="20"/>
-          <w:szCs w:val="20"/>
-          <w:lang w:val="es-CO"/>
-        </w:rPr>
-        <w:t>Luego se c</w:t>
-      </w:r>
-      <w:r>
-        <w:rPr>
-          <w:sz w:val="20"/>
-          <w:szCs w:val="20"/>
-          <w:lang w:val="es-CO"/>
-        </w:rPr>
-        <w:t xml:space="preserve">rea el bucket </w:t>
-      </w:r>
-      <w:r>
-        <w:rPr>
-          <w:sz w:val="20"/>
-          <w:szCs w:val="20"/>
-          <w:lang w:val="es-CO"/>
-        </w:rPr>
-        <w:t>en AWS S3</w:t>
-      </w:r>
-      <w:r>
-        <w:rPr>
-          <w:sz w:val="20"/>
-          <w:szCs w:val="20"/>
-          <w:lang w:val="es-CO"/>
-        </w:rPr>
-        <w:t xml:space="preserve">, </w:t>
-      </w:r>
-      <w:r>
-        <w:rPr>
-          <w:sz w:val="20"/>
-          <w:szCs w:val="20"/>
-          <w:lang w:val="es-CO"/>
-        </w:rPr>
-        <w:t>desactivando casilla para bloquear todo el acceso público.</w:t>
-      </w:r>
-      <w:r>
-        <w:rPr>
-          <w:sz w:val="20"/>
-          <w:szCs w:val="20"/>
-          <w:lang w:val="es-CO"/>
-        </w:rPr>
-        <w:t xml:space="preserve"> </w:t>
+        <w:t xml:space="preserve">2- Luego se crea el bucket en AWS S3, desactivando casilla para bloquear todo el acceso público. </w:t>
       </w:r>
     </w:p>
     <w:p>
@@ -1053,9 +947,7 @@
         </w:rPr>
       </w:pPr>
       <w:r>
-        <w:rPr>
-          <w:lang w:val="es-CO"/>
-        </w:rPr>
+        <w:rPr/>
         <w:drawing>
           <wp:inline distT="0" distB="0" distL="0" distR="0">
             <wp:extent cx="5045710" cy="2633980"/>
@@ -1150,23 +1042,7 @@
           <w:szCs w:val="20"/>
           <w:lang w:val="es-CO"/>
         </w:rPr>
-        <w:t xml:space="preserve">5- </w:t>
-      </w:r>
-      <w:r>
-        <w:rPr>
-          <w:sz w:val="20"/>
-          <w:szCs w:val="20"/>
-          <w:lang w:val="es-CO"/>
-        </w:rPr>
-        <w:t>Finalmente,</w:t>
-      </w:r>
-      <w:r>
-        <w:rPr>
-          <w:sz w:val="20"/>
-          <w:szCs w:val="20"/>
-          <w:lang w:val="es-CO"/>
-        </w:rPr>
-        <w:t xml:space="preserve"> se crea una política tipo bucket para permitir el acceso público de solo lectura:</w:t>
+        <w:t>5- Finalmente, se crea una política tipo bucket para permitir el acceso público de solo lectura:</w:t>
       </w:r>
     </w:p>
     <w:p>
@@ -1491,7 +1367,7 @@
         <w:rPr>
           <w:lang w:val="es-CO"/>
         </w:rPr>
-        <w:t>BACKEND API:</w:t>
+        <w:t>BACKEND:</w:t>
         <w:tab/>
       </w:r>
       <w:hyperlink r:id="rId10">
@@ -1503,6 +1379,85 @@
           <w:t>https://back-bancodebogota-608870366046.us-central1.run.app</w:t>
         </w:r>
       </w:hyperlink>
+      <w:r>
+        <w:rPr>
+          <w:rStyle w:val="Hyperlink"/>
+          <w:lang w:val="es-CO"/>
+        </w:rPr>
+        <w:t>/</w:t>
+      </w:r>
+      <w:r>
+        <w:rPr>
+          <w:lang w:val="es-CO"/>
+        </w:rPr>
+        <w:tab/>
+      </w:r>
+    </w:p>
+    <w:p>
+      <w:pPr>
+        <w:pStyle w:val="Normal"/>
+        <w:rPr/>
+      </w:pPr>
+      <w:r>
+        <w:rPr>
+          <w:lang w:val="es-CO"/>
+        </w:rPr>
+        <w:t>API ENDPOINTS:</w:t>
+        <w:tab/>
+        <w:t xml:space="preserve">GET Cliente: </w:t>
+        <w:tab/>
+      </w:r>
+      <w:r>
+        <w:rPr>
+          <w:b/>
+          <w:bCs/>
+          <w:i/>
+          <w:iCs/>
+          <w:lang w:val="es-CO"/>
+        </w:rPr>
+        <w:t>“api/v1/clientes/”</w:t>
+      </w:r>
+    </w:p>
+    <w:p>
+      <w:pPr>
+        <w:pStyle w:val="Normal"/>
+        <w:rPr/>
+      </w:pPr>
+      <w:r>
+        <w:rPr>
+          <w:lang w:val="es-CO"/>
+        </w:rPr>
+        <w:tab/>
+        <w:tab/>
+        <w:tab/>
+        <w:tab/>
+        <w:t>GET Archivo Clientes:</w:t>
+        <w:tab/>
+      </w:r>
+      <w:r>
+        <w:rPr>
+          <w:b/>
+          <w:bCs/>
+          <w:i/>
+          <w:iCs/>
+          <w:lang w:val="es-CO"/>
+        </w:rPr>
+        <w:t>“api/v1/clientes/download”</w:t>
+      </w:r>
+    </w:p>
+    <w:p>
+      <w:pPr>
+        <w:pStyle w:val="Normal"/>
+        <w:rPr>
+          <w:lang w:val="es-CO"/>
+        </w:rPr>
+      </w:pPr>
+      <w:r>
+        <w:rPr>
+          <w:lang w:val="es-CO"/>
+        </w:rPr>
+        <w:tab/>
+      </w:r>
     </w:p>
     <w:p>
       <w:pPr>
@@ -1971,6 +1926,7 @@
     <w:qFormat/>
     <w:pPr>
       <w:widowControl w:val="false"/>
+      <w:suppressAutoHyphens w:val="true"/>
       <w:bidi w:val="0"/>
       <w:spacing w:before="0" w:after="0"/>
       <w:jc w:val="both"/>

</xml_diff>

<commit_message>
💄 Added Api Contract
Signed-off-by: kimmi1206 <kheinerimm1206@gmail.com>
</commit_message>
<xml_diff>
--- a/Despliegue.docx
+++ b/Despliegue.docx
@@ -1404,9 +1404,27 @@
         </w:rPr>
         <w:t>API ENDPOINTS:</w:t>
         <w:tab/>
-        <w:t xml:space="preserve">GET Cliente: </w:t>
-        <w:tab/>
-      </w:r>
+      </w:r>
+    </w:p>
+    <w:p>
+      <w:pPr>
+        <w:pStyle w:val="Normal"/>
+        <w:rPr/>
+      </w:pPr>
+      <w:r>
+        <w:rPr>
+          <w:lang w:val="es-CO"/>
+        </w:rPr>
+        <w:tab/>
+        <w:t xml:space="preserve">- GET Cliente: </w:t>
+        <w:tab/>
+      </w:r>
+    </w:p>
+    <w:p>
+      <w:pPr>
+        <w:pStyle w:val="Normal"/>
+        <w:rPr/>
+      </w:pPr>
       <w:r>
         <w:rPr>
           <w:b/>
@@ -1415,6 +1433,27 @@
           <w:iCs/>
           <w:lang w:val="es-CO"/>
         </w:rPr>
+        <w:tab/>
+        <w:tab/>
+      </w:r>
+      <w:r>
+        <w:rPr>
+          <w:b/>
+          <w:bCs/>
+          <w:i/>
+          <w:iCs/>
+          <w:lang w:val="es-CO"/>
+        </w:rPr>
+        <w:t xml:space="preserve">Url:  </w:t>
+      </w:r>
+      <w:r>
+        <w:rPr>
+          <w:b/>
+          <w:bCs/>
+          <w:i/>
+          <w:iCs/>
+          <w:lang w:val="es-CO"/>
+        </w:rPr>
         <w:t>“api/v1/clientes/”</w:t>
       </w:r>
     </w:p>
@@ -1425,14 +1464,125 @@
       </w:pPr>
       <w:r>
         <w:rPr>
-          <w:lang w:val="es-CO"/>
-        </w:rPr>
-        <w:tab/>
-        <w:tab/>
-        <w:tab/>
-        <w:tab/>
-        <w:t>GET Archivo Clientes:</w:t>
-        <w:tab/>
+          <w:b/>
+          <w:bCs/>
+          <w:i/>
+          <w:iCs/>
+          <w:lang w:val="es-CO"/>
+        </w:rPr>
+        <w:tab/>
+        <w:tab/>
+      </w:r>
+      <w:r>
+        <w:rPr>
+          <w:b/>
+          <w:bCs/>
+          <w:i/>
+          <w:iCs/>
+          <w:lang w:val="es-CO"/>
+        </w:rPr>
+        <w:t>Query Parameters:  tipoDocumento: String</w:t>
+      </w:r>
+    </w:p>
+    <w:p>
+      <w:pPr>
+        <w:pStyle w:val="Normal"/>
+        <w:rPr/>
+      </w:pPr>
+      <w:r>
+        <w:rPr>
+          <w:b/>
+          <w:bCs/>
+          <w:i/>
+          <w:iCs/>
+          <w:lang w:val="es-CO"/>
+        </w:rPr>
+        <w:tab/>
+        <w:tab/>
+        <w:tab/>
+        <w:tab/>
+        <w:tab/>
+        <w:t xml:space="preserve"> </w:t>
+        <w:tab/>
+        <w:t xml:space="preserve"> numeroDocumento: String</w:t>
+      </w:r>
+    </w:p>
+    <w:p>
+      <w:pPr>
+        <w:pStyle w:val="Normal"/>
+        <w:rPr/>
+      </w:pPr>
+      <w:r>
+        <w:rPr>
+          <w:b/>
+          <w:bCs/>
+          <w:i/>
+          <w:iCs/>
+          <w:lang w:val="es-CO"/>
+        </w:rPr>
+        <w:tab/>
+        <w:tab/>
+        <w:tab/>
+        <w:tab/>
+        <w:tab/>
+        <w:tab/>
+        <w:tab/>
+      </w:r>
+    </w:p>
+    <w:p>
+      <w:pPr>
+        <w:pStyle w:val="Normal"/>
+        <w:rPr/>
+      </w:pPr>
+      <w:r>
+        <w:rPr>
+          <w:lang w:val="es-CO"/>
+        </w:rPr>
+        <w:tab/>
+        <w:tab/>
+        <w:tab/>
+        <w:tab/>
+      </w:r>
+    </w:p>
+    <w:p>
+      <w:pPr>
+        <w:pStyle w:val="Normal"/>
+        <w:rPr/>
+      </w:pPr>
+      <w:r>
+        <w:rPr>
+          <w:lang w:val="es-CO"/>
+        </w:rPr>
+        <w:tab/>
+        <w:t>- GET Archivo Clientes:</w:t>
+        <w:tab/>
+      </w:r>
+    </w:p>
+    <w:p>
+      <w:pPr>
+        <w:pStyle w:val="Normal"/>
+        <w:rPr/>
+      </w:pPr>
+      <w:r>
+        <w:rPr>
+          <w:b/>
+          <w:bCs/>
+          <w:i/>
+          <w:iCs/>
+          <w:lang w:val="es-CO"/>
+        </w:rPr>
+        <w:tab/>
+        <w:tab/>
+      </w:r>
+      <w:r>
+        <w:rPr>
+          <w:b/>
+          <w:bCs/>
+          <w:i/>
+          <w:iCs/>
+          <w:lang w:val="es-CO"/>
+        </w:rPr>
+        <w:t xml:space="preserve">Url:  </w:t>
       </w:r>
       <w:r>
         <w:rPr>

</xml_diff>